<commit_message>
feature/COMP-7405-assignment-02: Finish 02 text
</commit_message>
<xml_diff>
--- a/semester02/COMP7405 Techniques in computational finance/assignment_02/Darasirikul_Varis_Assignment_02_COMP7405.docx
+++ b/semester02/COMP7405 Techniques in computational finance/assignment_02/Darasirikul_Varis_Assignment_02_COMP7405.docx
@@ -26109,8 +26109,17 @@
           <w:color w:val="6A9955"/>
           <w:sz w:val="16"/>
           <w:szCs w:val="16"/>
-        </w:rPr>
-        <w:br/>
+          <w:lang w:val="en-US"/>
+        </w:rPr>
+        <w:t>ff</w:t>
+      </w:r>
+      <w:r>
+        <w:rPr>
+          <w:rFonts w:ascii="Menlo" w:eastAsia="Times New Roman" w:hAnsi="Menlo" w:cs="Menlo"/>
+          <w:color w:val="6A9955"/>
+          <w:sz w:val="16"/>
+          <w:szCs w:val="16"/>
+        </w:rPr>
         <w:t>erent plots one for each time point.</w:t>
       </w:r>
     </w:p>
@@ -26864,7 +26873,6 @@
           <w:sz w:val="16"/>
           <w:szCs w:val="16"/>
         </w:rPr>
-        <w:lastRenderedPageBreak/>
         <w:t xml:space="preserve">            </w:t>
       </w:r>
       <w:r>

</xml_diff>